<commit_message>
v0.2.1 added Android root detection
</commit_message>
<xml_diff>
--- a/tkos/AvrahamBernstein-CV-Abbrev.docx
+++ b/tkos/AvrahamBernstein-CV-Abbrev.docx
@@ -45,7 +45,7 @@
         <w:rPr>
           <w:i/>
         </w:rPr>
-        <w:t>Version: 0.2-tkos-abbrev</w:t>
+        <w:t>Version: 0.2.1-tkos-abbrev</w:t>
       </w:r>
     </w:p>
     <w:p>
@@ -57,7 +57,7 @@
         <w:rPr>
           <w:i/>
         </w:rPr>
-        <w:t>Last update: 2017-09-18T19:57:32Z</w:t>
+        <w:t>Last update: 2017-09-18T20:30:11Z</w:t>
       </w:r>
     </w:p>
     <w:p>
@@ -485,7 +485,7 @@
       </w:r>
       <w:r>
         <w:rPr/>
-        <w:t>, bash, Python, TCL, Android, IOS, Linux, ELF</w:t>
+        <w:t>, TCL, Python, bash, Android root detection, Linux, ELF edit, IOS</w:t>
       </w:r>
     </w:p>
     <w:p>

</xml_diff>

<commit_message>
v0.3.1 updated j2-cpp macros + hilighted
</commit_message>
<xml_diff>
--- a/tkos/AvrahamBernstein-CV-Abbrev.docx
+++ b/tkos/AvrahamBernstein-CV-Abbrev.docx
@@ -45,7 +45,7 @@
         <w:rPr>
           <w:i/>
         </w:rPr>
-        <w:t>Version: 0.3-tkos-abbrev</w:t>
+        <w:t>Version: 0.3.1-tkos-abbrev</w:t>
       </w:r>
     </w:p>
     <w:p>
@@ -57,7 +57,7 @@
         <w:rPr>
           <w:i/>
         </w:rPr>
-        <w:t>Last update: 2017-09-19T08:22:08Z</w:t>
+        <w:t>Last update: 2017-09-19T11:01:44Z</w:t>
       </w:r>
     </w:p>
     <w:p>
@@ -197,6 +197,10 @@
           <w:t>PDF</w:t>
         </w:r>
       </w:hyperlink>
+      <w:r>
+        <w:rPr/>
+        <w:t xml:space="preserve"> </w:t>
+      </w:r>
     </w:p>
     <w:p>
       <w:pPr>

</xml_diff>